<commit_message>
Practica 3 Big Data
</commit_message>
<xml_diff>
--- a/PR_01.3_Llarina_Sanz.docx
+++ b/PR_01.3_Llarina_Sanz.docx
@@ -397,29 +397,28 @@
       <w:r>
         <w:t xml:space="preserve">Crear Entorno de Trabajo: En tu directorio personal </w:t>
       </w:r>
-      <w:proofErr w:type="gramStart"/>
-      <w:r>
-        <w:t>( /</w:t>
-      </w:r>
-      <w:proofErr w:type="gramEnd"/>
-      <w:r>
+      <w:r>
+        <w:rPr>
+          <w:color w:val="D86DCB" w:themeColor="accent5" w:themeTint="99"/>
+        </w:rPr>
+        <w:t>(/</w:t>
+      </w:r>
+      <w:r>
+        <w:rPr>
+          <w:color w:val="D86DCB" w:themeColor="accent5" w:themeTint="99"/>
+        </w:rPr>
         <w:t>home/</w:t>
       </w:r>
       <w:proofErr w:type="spellStart"/>
       <w:r>
-        <w:t>tu_</w:t>
-      </w:r>
-      <w:proofErr w:type="gramStart"/>
-      <w:r>
-        <w:t>usuario</w:t>
+        <w:rPr>
+          <w:color w:val="D86DCB" w:themeColor="accent5" w:themeTint="99"/>
+        </w:rPr>
+        <w:t>tu_usuario</w:t>
       </w:r>
       <w:proofErr w:type="spellEnd"/>
       <w:r>
-        <w:t xml:space="preserve"> )</w:t>
-      </w:r>
-      <w:proofErr w:type="gramEnd"/>
-      <w:r>
-        <w:t xml:space="preserve">, crea una carpeta principal para todos los ejercicios llamada </w:t>
+        <w:t xml:space="preserve">), crea una carpeta principal para todos los ejercicios llamada </w:t>
       </w:r>
       <w:proofErr w:type="spellStart"/>
       <w:r>
@@ -511,15 +510,36 @@
       </w:r>
       <w:proofErr w:type="gramStart"/>
       <w:r>
-        <w:t>proyectos ,</w:t>
+        <w:rPr>
+          <w:color w:val="D86DCB" w:themeColor="accent5" w:themeTint="99"/>
+        </w:rPr>
+        <w:t xml:space="preserve">proyectos </w:t>
+      </w:r>
+      <w:r>
+        <w:t>,</w:t>
       </w:r>
       <w:proofErr w:type="gramEnd"/>
       <w:r>
-        <w:t xml:space="preserve"> documentos y </w:t>
+        <w:t xml:space="preserve"> </w:t>
+      </w:r>
+      <w:r>
+        <w:rPr>
+          <w:color w:val="D86DCB" w:themeColor="accent5" w:themeTint="99"/>
+        </w:rPr>
+        <w:t xml:space="preserve">documentos </w:t>
+      </w:r>
+      <w:r>
+        <w:t xml:space="preserve">y </w:t>
       </w:r>
       <w:proofErr w:type="gramStart"/>
       <w:r>
-        <w:t>scripts .</w:t>
+        <w:rPr>
+          <w:color w:val="D86DCB" w:themeColor="accent5" w:themeTint="99"/>
+        </w:rPr>
+        <w:t xml:space="preserve">scripts </w:t>
+      </w:r>
+      <w:r>
+        <w:t>.</w:t>
       </w:r>
       <w:proofErr w:type="gramEnd"/>
     </w:p>
@@ -605,15 +625,36 @@
       </w:r>
       <w:proofErr w:type="gramStart"/>
       <w:r>
-        <w:t>desarrolladores ,</w:t>
+        <w:rPr>
+          <w:color w:val="F1A983" w:themeColor="accent2" w:themeTint="99"/>
+        </w:rPr>
+        <w:t xml:space="preserve">desarrolladores </w:t>
+      </w:r>
+      <w:r>
+        <w:t>,</w:t>
       </w:r>
       <w:proofErr w:type="gramEnd"/>
       <w:r>
-        <w:t xml:space="preserve"> analistas y </w:t>
+        <w:t xml:space="preserve"> </w:t>
+      </w:r>
+      <w:r>
+        <w:rPr>
+          <w:color w:val="F1A983" w:themeColor="accent2" w:themeTint="99"/>
+        </w:rPr>
+        <w:t xml:space="preserve">analistas </w:t>
+      </w:r>
+      <w:r>
+        <w:t xml:space="preserve">y </w:t>
       </w:r>
       <w:proofErr w:type="gramStart"/>
       <w:r>
-        <w:t>becarios .</w:t>
+        <w:rPr>
+          <w:color w:val="F1A983" w:themeColor="accent2" w:themeTint="99"/>
+        </w:rPr>
+        <w:t xml:space="preserve">becarios </w:t>
+      </w:r>
+      <w:r>
+        <w:t>.</w:t>
       </w:r>
       <w:proofErr w:type="gramEnd"/>
       <w:r>
@@ -679,24 +720,45 @@
         </w:numPr>
       </w:pPr>
       <w:r>
-        <w:t>Verificar Grupos: Confirma que los grupos se han creado correctamente buscando sus nombres en el archivo /</w:t>
+        <w:t xml:space="preserve">Verificar Grupos: Confirma que los grupos se han creado correctamente buscando sus nombres en el archivo </w:t>
+      </w:r>
+      <w:r>
+        <w:rPr>
+          <w:color w:val="D86DCB" w:themeColor="accent5" w:themeTint="99"/>
+        </w:rPr>
+        <w:t>/</w:t>
       </w:r>
       <w:proofErr w:type="spellStart"/>
       <w:r>
+        <w:rPr>
+          <w:color w:val="D86DCB" w:themeColor="accent5" w:themeTint="99"/>
+        </w:rPr>
         <w:t>etc</w:t>
       </w:r>
       <w:proofErr w:type="spellEnd"/>
       <w:r>
+        <w:rPr>
+          <w:color w:val="D86DCB" w:themeColor="accent5" w:themeTint="99"/>
+        </w:rPr>
         <w:t>/</w:t>
       </w:r>
       <w:proofErr w:type="spellStart"/>
       <w:proofErr w:type="gramStart"/>
       <w:r>
+        <w:rPr>
+          <w:color w:val="D86DCB" w:themeColor="accent5" w:themeTint="99"/>
+        </w:rPr>
         <w:t>group</w:t>
       </w:r>
       <w:proofErr w:type="spellEnd"/>
       <w:r>
-        <w:t xml:space="preserve"> .</w:t>
+        <w:rPr>
+          <w:color w:val="D86DCB" w:themeColor="accent5" w:themeTint="99"/>
+        </w:rPr>
+        <w:t xml:space="preserve"> </w:t>
+      </w:r>
+      <w:r>
+        <w:t>.</w:t>
       </w:r>
       <w:proofErr w:type="gramEnd"/>
       <w:r>
@@ -811,7 +873,13 @@
       </w:r>
       <w:proofErr w:type="gramStart"/>
       <w:r>
-        <w:t>juan .</w:t>
+        <w:rPr>
+          <w:color w:val="47D459" w:themeColor="accent3" w:themeTint="99"/>
+        </w:rPr>
+        <w:t xml:space="preserve">juan </w:t>
+      </w:r>
+      <w:r>
+        <w:t>.</w:t>
       </w:r>
       <w:proofErr w:type="gramEnd"/>
       <w:r>
@@ -884,15 +952,30 @@
       </w:r>
       <w:proofErr w:type="spellStart"/>
       <w:r>
+        <w:rPr>
+          <w:color w:val="47D459" w:themeColor="accent3" w:themeTint="99"/>
+        </w:rPr>
         <w:t>ana</w:t>
       </w:r>
       <w:proofErr w:type="spellEnd"/>
       <w:r>
-        <w:t xml:space="preserve"> asígnala directamente al grupo primario </w:t>
+        <w:rPr>
+          <w:color w:val="47D459" w:themeColor="accent3" w:themeTint="99"/>
+        </w:rPr>
+        <w:t xml:space="preserve"> </w:t>
+      </w:r>
+      <w:r>
+        <w:t xml:space="preserve">asígnala directamente al grupo primario </w:t>
       </w:r>
       <w:proofErr w:type="gramStart"/>
       <w:r>
-        <w:t>desarrolladores .</w:t>
+        <w:rPr>
+          <w:color w:val="F1A983" w:themeColor="accent2" w:themeTint="99"/>
+        </w:rPr>
+        <w:t xml:space="preserve">desarrolladores </w:t>
+      </w:r>
+      <w:r>
+        <w:t>.</w:t>
       </w:r>
       <w:proofErr w:type="gramEnd"/>
       <w:r>
@@ -962,27 +1045,64 @@
       </w:r>
       <w:proofErr w:type="spellStart"/>
       <w:r>
+        <w:rPr>
+          <w:color w:val="47D459" w:themeColor="accent3" w:themeTint="99"/>
+        </w:rPr>
         <w:t>ana</w:t>
       </w:r>
       <w:proofErr w:type="spellEnd"/>
       <w:r>
-        <w:t xml:space="preserve"> y </w:t>
+        <w:rPr>
+          <w:color w:val="47D459" w:themeColor="accent3" w:themeTint="99"/>
+        </w:rPr>
+        <w:t xml:space="preserve"> </w:t>
+      </w:r>
+      <w:r>
+        <w:t xml:space="preserve">y </w:t>
       </w:r>
       <w:proofErr w:type="spellStart"/>
       <w:r>
+        <w:rPr>
+          <w:color w:val="47D459" w:themeColor="accent3" w:themeTint="99"/>
+        </w:rPr>
         <w:t>david</w:t>
       </w:r>
       <w:proofErr w:type="spellEnd"/>
       <w:r>
-        <w:t xml:space="preserve"> asignándolo al grupo primario analistas y, a la vez, como miembro de los grupos secundarios desarrolladores y </w:t>
-      </w:r>
-      <w:proofErr w:type="gramStart"/>
-      <w:r>
-        <w:t>becarios .</w:t>
-      </w:r>
-      <w:proofErr w:type="gramEnd"/>
-      <w:r>
+        <w:rPr>
+          <w:color w:val="47D459" w:themeColor="accent3" w:themeTint="99"/>
+        </w:rPr>
         <w:t xml:space="preserve"> </w:t>
+      </w:r>
+      <w:r>
+        <w:t xml:space="preserve">asignándolo al grupo primario </w:t>
+      </w:r>
+      <w:r>
+        <w:rPr>
+          <w:color w:val="F1A983" w:themeColor="accent2" w:themeTint="99"/>
+        </w:rPr>
+        <w:t xml:space="preserve">analistas </w:t>
+      </w:r>
+      <w:r>
+        <w:t xml:space="preserve">y, a la vez, como miembro de los grupos secundarios </w:t>
+      </w:r>
+      <w:r>
+        <w:rPr>
+          <w:color w:val="F1A983" w:themeColor="accent2" w:themeTint="99"/>
+        </w:rPr>
+        <w:t xml:space="preserve">desarrolladores </w:t>
+      </w:r>
+      <w:r>
+        <w:t xml:space="preserve">y </w:t>
+      </w:r>
+      <w:r>
+        <w:rPr>
+          <w:color w:val="F1A983" w:themeColor="accent2" w:themeTint="99"/>
+        </w:rPr>
+        <w:t>becarios</w:t>
+      </w:r>
+      <w:r>
+        <w:t xml:space="preserve">. </w:t>
       </w:r>
     </w:p>
     <w:p>
@@ -1046,24 +1166,40 @@
       <w:r>
         <w:t xml:space="preserve">Establecer Contraseñas: Asigna una contraseña a los usuarios </w:t>
       </w:r>
-      <w:proofErr w:type="gramStart"/>
-      <w:r>
-        <w:t>juan ,</w:t>
-      </w:r>
-      <w:proofErr w:type="gramEnd"/>
-      <w:r>
+      <w:r>
+        <w:rPr>
+          <w:color w:val="47D459" w:themeColor="accent3" w:themeTint="99"/>
+        </w:rPr>
+        <w:t>juan</w:t>
+      </w:r>
+      <w:r>
+        <w:t xml:space="preserve">, </w:t>
+      </w:r>
+      <w:proofErr w:type="spellStart"/>
+      <w:r>
+        <w:rPr>
+          <w:color w:val="47D459" w:themeColor="accent3" w:themeTint="99"/>
+        </w:rPr>
+        <w:t>ana</w:t>
+      </w:r>
+      <w:proofErr w:type="spellEnd"/>
+      <w:r>
+        <w:rPr>
+          <w:color w:val="47D459" w:themeColor="accent3" w:themeTint="99"/>
+        </w:rPr>
         <w:t xml:space="preserve"> </w:t>
       </w:r>
-      <w:proofErr w:type="spellStart"/>
-      <w:r>
-        <w:t>ana</w:t>
-      </w:r>
-      <w:proofErr w:type="spellEnd"/>
-      <w:r>
-        <w:t xml:space="preserve"> y </w:t>
-      </w:r>
-      <w:r>
-        <w:t>David.</w:t>
+      <w:r>
+        <w:t xml:space="preserve">y </w:t>
+      </w:r>
+      <w:r>
+        <w:rPr>
+          <w:color w:val="47D459" w:themeColor="accent3" w:themeTint="99"/>
+        </w:rPr>
+        <w:t>David</w:t>
+      </w:r>
+      <w:r>
+        <w:t>.</w:t>
       </w:r>
     </w:p>
     <w:p>
@@ -1121,28 +1257,38 @@
       </w:pPr>
       <w:r>
         <w:lastRenderedPageBreak/>
-        <w:t xml:space="preserve"> Verificar Usuarios: Comprueba que los tres nuevos usuarios existen en el sistema, inspeccionando el final del archivo /</w:t>
+        <w:t xml:space="preserve"> Verificar Usuarios: Comprueba que los tres nuevos usuarios existen en el sistema, inspeccionando el final del archivo </w:t>
+      </w:r>
+      <w:r>
+        <w:rPr>
+          <w:color w:val="D86DCB" w:themeColor="accent5" w:themeTint="99"/>
+        </w:rPr>
+        <w:t>/</w:t>
       </w:r>
       <w:proofErr w:type="spellStart"/>
       <w:r>
+        <w:rPr>
+          <w:color w:val="D86DCB" w:themeColor="accent5" w:themeTint="99"/>
+        </w:rPr>
         <w:t>etc</w:t>
       </w:r>
       <w:proofErr w:type="spellEnd"/>
       <w:r>
+        <w:rPr>
+          <w:color w:val="D86DCB" w:themeColor="accent5" w:themeTint="99"/>
+        </w:rPr>
         <w:t>/</w:t>
       </w:r>
       <w:proofErr w:type="spellStart"/>
-      <w:proofErr w:type="gramStart"/>
-      <w:r>
+      <w:r>
+        <w:rPr>
+          <w:color w:val="D86DCB" w:themeColor="accent5" w:themeTint="99"/>
+        </w:rPr>
         <w:t>passwd</w:t>
       </w:r>
       <w:proofErr w:type="spellEnd"/>
       <w:r>
-        <w:t xml:space="preserve"> .</w:t>
-      </w:r>
-      <w:proofErr w:type="gramEnd"/>
-      <w:r>
-        <w:t xml:space="preserve"> </w:t>
+        <w:t xml:space="preserve">. </w:t>
       </w:r>
     </w:p>
     <w:p>
@@ -1244,20 +1390,27 @@
         </w:numPr>
       </w:pPr>
       <w:r>
-        <w:t xml:space="preserve">Cambiar de Usuario: Conviértete en el usuario juan usando el comando </w:t>
+        <w:t xml:space="preserve">Cambiar de Usuario: Conviértete en el usuario </w:t>
+      </w:r>
+      <w:r>
+        <w:rPr>
+          <w:color w:val="47D459" w:themeColor="accent3" w:themeTint="99"/>
+        </w:rPr>
+        <w:t xml:space="preserve">juan </w:t>
+      </w:r>
+      <w:r>
+        <w:t xml:space="preserve">usando el comando </w:t>
       </w:r>
       <w:proofErr w:type="spellStart"/>
-      <w:proofErr w:type="gramStart"/>
-      <w:r>
+      <w:r>
+        <w:rPr>
+          <w:highlight w:val="lightGray"/>
+        </w:rPr>
         <w:t>su</w:t>
       </w:r>
       <w:proofErr w:type="spellEnd"/>
       <w:r>
-        <w:t xml:space="preserve"> .</w:t>
-      </w:r>
-      <w:proofErr w:type="gramEnd"/>
-      <w:r>
-        <w:t xml:space="preserve"> Una vez dentro de su sesión, comprueba quién eres y en qué directorio te</w:t>
+        <w:t>. Una vez dentro de su sesión, comprueba quién eres y en qué directorio te</w:t>
       </w:r>
       <w:r>
         <w:t xml:space="preserve"> </w:t>
@@ -1433,11 +1586,35 @@
         </w:numPr>
       </w:pPr>
       <w:r>
-        <w:t xml:space="preserve">Modificar Grupos de un Usuario: Modifica al usuario juan para que su grupo primario sea becarios y añádelo también al grupo secundario </w:t>
+        <w:t xml:space="preserve">Modificar Grupos de un Usuario: Modifica al usuario </w:t>
+      </w:r>
+      <w:r>
+        <w:rPr>
+          <w:color w:val="47D459" w:themeColor="accent3" w:themeTint="99"/>
+        </w:rPr>
+        <w:t xml:space="preserve">juan </w:t>
+      </w:r>
+      <w:r>
+        <w:t xml:space="preserve">para que su grupo primario sea </w:t>
+      </w:r>
+      <w:r>
+        <w:rPr>
+          <w:color w:val="F1A983" w:themeColor="accent2" w:themeTint="99"/>
+        </w:rPr>
+        <w:t xml:space="preserve">becarios </w:t>
+      </w:r>
+      <w:r>
+        <w:t xml:space="preserve">y añádelo también al grupo secundario </w:t>
       </w:r>
       <w:proofErr w:type="gramStart"/>
       <w:r>
-        <w:t>analistas .</w:t>
+        <w:rPr>
+          <w:color w:val="F1A983" w:themeColor="accent2" w:themeTint="99"/>
+        </w:rPr>
+        <w:t xml:space="preserve">analistas </w:t>
+      </w:r>
+      <w:r>
+        <w:t>.</w:t>
       </w:r>
       <w:proofErr w:type="gramEnd"/>
       <w:r>
@@ -1503,7 +1680,16 @@
         </w:numPr>
       </w:pPr>
       <w:r>
-        <w:t xml:space="preserve">Verificar Modificación: Comprueba que los cambios del usuario juan se han aplicado correctamente. </w:t>
+        <w:t xml:space="preserve">Verificar Modificación: Comprueba que los cambios del usuario </w:t>
+      </w:r>
+      <w:r>
+        <w:rPr>
+          <w:color w:val="47D459" w:themeColor="accent3" w:themeTint="99"/>
+        </w:rPr>
+        <w:t xml:space="preserve">juan </w:t>
+      </w:r>
+      <w:r>
+        <w:t xml:space="preserve">se han aplicado correctamente. </w:t>
       </w:r>
     </w:p>
     <w:p>
@@ -1565,7 +1751,16 @@
         </w:numPr>
       </w:pPr>
       <w:r>
-        <w:t xml:space="preserve">Bloquear una Cuenta: Bloquea la cuenta del usuario juan para que no pueda iniciar sesión. </w:t>
+        <w:t xml:space="preserve">Bloquear una Cuenta: Bloquea la cuenta del usuario </w:t>
+      </w:r>
+      <w:r>
+        <w:rPr>
+          <w:color w:val="47D459" w:themeColor="accent3" w:themeTint="99"/>
+        </w:rPr>
+        <w:t xml:space="preserve">juan </w:t>
+      </w:r>
+      <w:r>
+        <w:t xml:space="preserve">para que no pueda iniciar sesión. </w:t>
       </w:r>
     </w:p>
     <w:p>
@@ -1627,7 +1822,16 @@
         </w:numPr>
       </w:pPr>
       <w:r>
-        <w:t>Intentar Cambiar a Usuario Bloqueado: Intenta convertirte en el usuario juan de nuevo. Debería fallar.</w:t>
+        <w:t xml:space="preserve">Intentar Cambiar a Usuario Bloqueado: Intenta convertirte en el usuario </w:t>
+      </w:r>
+      <w:r>
+        <w:rPr>
+          <w:color w:val="47D459" w:themeColor="accent3" w:themeTint="99"/>
+        </w:rPr>
+        <w:t xml:space="preserve">juan </w:t>
+      </w:r>
+      <w:r>
+        <w:t>de nuevo. Debería fallar.</w:t>
       </w:r>
     </w:p>
     <w:p>
@@ -1692,6 +1896,9 @@
         <w:t xml:space="preserve">Desbloquear una Cuenta: Desbloquea la cuenta del usuario </w:t>
       </w:r>
       <w:r>
+        <w:rPr>
+          <w:color w:val="47D459" w:themeColor="accent3" w:themeTint="99"/>
+        </w:rPr>
         <w:t>juan</w:t>
       </w:r>
     </w:p>
@@ -1752,13 +1959,14 @@
         <w:lastRenderedPageBreak/>
         <w:t xml:space="preserve">Eliminar un Grupo: Elimina el grupo </w:t>
       </w:r>
-      <w:proofErr w:type="gramStart"/>
-      <w:r>
-        <w:t>becarios .</w:t>
-      </w:r>
-      <w:proofErr w:type="gramEnd"/>
-      <w:r>
-        <w:t xml:space="preserve"> ¿Qué ocurre? Nota: Fallará si algún usuario lo tiene como grupo primario). </w:t>
+      <w:r>
+        <w:rPr>
+          <w:color w:val="F1A983" w:themeColor="accent2" w:themeTint="99"/>
+        </w:rPr>
+        <w:t>becarios</w:t>
+      </w:r>
+      <w:r>
+        <w:t xml:space="preserve">. ¿Qué ocurre? Nota: Fallará si algún usuario lo tiene como grupo primario). </w:t>
       </w:r>
     </w:p>
     <w:p>
@@ -1834,19 +2042,40 @@
         </w:numPr>
       </w:pPr>
       <w:r>
-        <w:t xml:space="preserve">Eliminar Usuario y su Directorio: Elimina al usuario juan y asegúrate de que su directorio personal </w:t>
+        <w:t xml:space="preserve">Eliminar Usuario y su Directorio: Elimina al usuario </w:t>
+      </w:r>
+      <w:r>
+        <w:rPr>
+          <w:color w:val="47D459" w:themeColor="accent3" w:themeTint="99"/>
+        </w:rPr>
+        <w:t xml:space="preserve">juan </w:t>
+      </w:r>
+      <w:r>
+        <w:t xml:space="preserve">y asegúrate de que su directorio personal </w:t>
       </w:r>
       <w:proofErr w:type="gramStart"/>
       <w:r>
+        <w:rPr>
+          <w:color w:val="D86DCB" w:themeColor="accent5" w:themeTint="99"/>
+        </w:rPr>
         <w:t>( /</w:t>
       </w:r>
       <w:proofErr w:type="gramEnd"/>
       <w:r>
+        <w:rPr>
+          <w:color w:val="D86DCB" w:themeColor="accent5" w:themeTint="99"/>
+        </w:rPr>
         <w:t>home/</w:t>
       </w:r>
       <w:proofErr w:type="gramStart"/>
       <w:r>
-        <w:t>juan )</w:t>
+        <w:rPr>
+          <w:color w:val="D86DCB" w:themeColor="accent5" w:themeTint="99"/>
+        </w:rPr>
+        <w:t xml:space="preserve">juan </w:t>
+      </w:r>
+      <w:r>
+        <w:t>)</w:t>
       </w:r>
       <w:proofErr w:type="gramEnd"/>
       <w:r>
@@ -1858,6 +2087,9 @@
         <w:pStyle w:val="Prrafodelista"/>
       </w:pPr>
       <w:r>
+        <w:rPr>
+          <w:noProof/>
+        </w:rPr>
         <w:drawing>
           <wp:inline distT="0" distB="0" distL="0" distR="0" wp14:anchorId="04717E9E" wp14:editId="111331BE">
             <wp:extent cx="5153744" cy="257211"/>
@@ -1918,19 +2150,11 @@
       </w:r>
       <w:proofErr w:type="spellStart"/>
       <w:r>
-        <w:t>practicas_</w:t>
-      </w:r>
-      <w:proofErr w:type="gramStart"/>
-      <w:r>
-        <w:t>linux</w:t>
+        <w:t>practicas_linux</w:t>
       </w:r>
       <w:proofErr w:type="spellEnd"/>
       <w:r>
-        <w:t xml:space="preserve"> .</w:t>
-      </w:r>
-      <w:proofErr w:type="gramEnd"/>
-      <w:r>
-        <w:t xml:space="preserve"> de tu directorio home</w:t>
+        <w:t>. de tu directorio home</w:t>
       </w:r>
     </w:p>
     <w:p>
@@ -1942,38 +2166,53 @@
         </w:numPr>
       </w:pPr>
       <w:r>
-        <w:t xml:space="preserve">Crear Archivos de Prueba: Dentro de la carpeta proyectos, crea un archivo vacío llamado </w:t>
-      </w:r>
-      <w:proofErr w:type="gramStart"/>
-      <w:r>
-        <w:t>informe.txt .</w:t>
-      </w:r>
-      <w:proofErr w:type="gramEnd"/>
-      <w:r>
-        <w:t xml:space="preserve"> Dentro de </w:t>
-      </w:r>
-      <w:proofErr w:type="gramStart"/>
-      <w:r>
+        <w:t xml:space="preserve">Crear Archivos de Prueba: Dentro de la carpeta </w:t>
+      </w:r>
+      <w:r>
+        <w:rPr>
+          <w:color w:val="D86DCB" w:themeColor="accent5" w:themeTint="99"/>
+        </w:rPr>
+        <w:t>proyectos</w:t>
+      </w:r>
+      <w:r>
+        <w:t xml:space="preserve">, crea un archivo vacío llamado </w:t>
+      </w:r>
+      <w:r>
+        <w:rPr>
+          <w:color w:val="45B0E1" w:themeColor="accent1" w:themeTint="99"/>
+        </w:rPr>
+        <w:t xml:space="preserve">informe.txt. </w:t>
+      </w:r>
+      <w:r>
+        <w:t xml:space="preserve">Dentro de </w:t>
+      </w:r>
+      <w:r>
+        <w:rPr>
+          <w:color w:val="D86DCB" w:themeColor="accent5" w:themeTint="99"/>
+        </w:rPr>
         <w:t>scripts</w:t>
       </w:r>
       <w:r>
-        <w:t xml:space="preserve"> ,</w:t>
-      </w:r>
-      <w:proofErr w:type="gramEnd"/>
-      <w:r>
-        <w:t xml:space="preserve"> crea otro archivo vacío llamado </w:t>
-      </w:r>
-      <w:proofErr w:type="gramStart"/>
-      <w:r>
-        <w:t>lanzar_app.sh .</w:t>
-      </w:r>
-      <w:proofErr w:type="gramEnd"/>
-    </w:p>
-    <w:p>
-      <w:pPr>
-        <w:pStyle w:val="Prrafodelista"/>
-      </w:pPr>
-      <w:r>
+        <w:t xml:space="preserve">, crea otro archivo vacío llamado </w:t>
+      </w:r>
+      <w:r>
+        <w:rPr>
+          <w:color w:val="45B0E1" w:themeColor="accent1" w:themeTint="99"/>
+        </w:rPr>
+        <w:t>lanzar_app.sh</w:t>
+      </w:r>
+      <w:r>
+        <w:t>.</w:t>
+      </w:r>
+    </w:p>
+    <w:p>
+      <w:pPr>
+        <w:pStyle w:val="Prrafodelista"/>
+      </w:pPr>
+      <w:r>
+        <w:rPr>
+          <w:noProof/>
+        </w:rPr>
         <w:drawing>
           <wp:inline distT="0" distB="0" distL="0" distR="0" wp14:anchorId="3680ACF7" wp14:editId="01786197">
             <wp:extent cx="4820323" cy="447737"/>
@@ -2016,6 +2255,9 @@
         <w:pStyle w:val="Prrafodelista"/>
       </w:pPr>
       <w:r>
+        <w:rPr>
+          <w:noProof/>
+        </w:rPr>
         <w:drawing>
           <wp:inline distT="0" distB="0" distL="0" distR="0" wp14:anchorId="3392C335" wp14:editId="5ADE7C51">
             <wp:extent cx="4867954" cy="552527"/>
@@ -2075,6 +2317,9 @@
         <w:pStyle w:val="Prrafodelista"/>
       </w:pPr>
       <w:r>
+        <w:rPr>
+          <w:noProof/>
+        </w:rPr>
         <w:drawing>
           <wp:inline distT="0" distB="0" distL="0" distR="0" wp14:anchorId="1317E491" wp14:editId="514934F7">
             <wp:extent cx="4629796" cy="1114581"/>
@@ -2117,6 +2362,9 @@
         <w:pStyle w:val="Prrafodelista"/>
       </w:pPr>
       <w:r>
+        <w:rPr>
+          <w:noProof/>
+        </w:rPr>
         <w:drawing>
           <wp:inline distT="0" distB="0" distL="0" distR="0" wp14:anchorId="4CE9D47D" wp14:editId="57D17206">
             <wp:extent cx="4439270" cy="885949"/>
@@ -2165,7 +2413,7 @@
         <w:rPr>
           <w:color w:val="215E99" w:themeColor="text2" w:themeTint="BF"/>
         </w:rPr>
-        <w:t xml:space="preserve">El propietario para todos estos es Llarina y el grupo es </w:t>
+        <w:t xml:space="preserve">El propietario para todos es Llarina y el grupo es </w:t>
       </w:r>
       <w:r>
         <w:rPr>
@@ -2219,24 +2467,31 @@
         <w:t>Cambiar Propietario: Cambia el propietario del archivo</w:t>
       </w:r>
       <w:r>
-        <w:t xml:space="preserve"> i</w:t>
-      </w:r>
-      <w:r>
-        <w:t xml:space="preserve">nforme.txt para </w:t>
-      </w:r>
-      <w:proofErr w:type="gramStart"/>
+        <w:t xml:space="preserve"> </w:t>
+      </w:r>
+      <w:r>
+        <w:rPr>
+          <w:color w:val="45B0E1" w:themeColor="accent1" w:themeTint="99"/>
+        </w:rPr>
+        <w:t xml:space="preserve">informe.txt </w:t>
+      </w:r>
+      <w:r>
+        <w:t xml:space="preserve">para </w:t>
+      </w:r>
       <w:r>
         <w:t xml:space="preserve">que </w:t>
       </w:r>
       <w:r>
-        <w:t xml:space="preserve"> pertenezca</w:t>
-      </w:r>
-      <w:proofErr w:type="gramEnd"/>
+        <w:t>pertenezca</w:t>
+      </w:r>
       <w:r>
         <w:t xml:space="preserve"> a la usuaria </w:t>
       </w:r>
       <w:proofErr w:type="spellStart"/>
       <w:r>
+        <w:rPr>
+          <w:color w:val="47D459" w:themeColor="accent3" w:themeTint="99"/>
+        </w:rPr>
         <w:t>ana</w:t>
       </w:r>
       <w:proofErr w:type="spellEnd"/>
@@ -2249,6 +2504,9 @@
         <w:pStyle w:val="Prrafodelista"/>
       </w:pPr>
       <w:r>
+        <w:rPr>
+          <w:noProof/>
+        </w:rPr>
         <w:drawing>
           <wp:inline distT="0" distB="0" distL="0" distR="0" wp14:anchorId="1734263A" wp14:editId="310C930A">
             <wp:extent cx="5563376" cy="657317"/>
@@ -2300,22 +2558,44 @@
         </w:numPr>
       </w:pPr>
       <w:r>
-        <w:t xml:space="preserve"> Cambiar Grupo: Cambia el grupo del directorio informe.txt para que pertenezca al grupo </w:t>
-      </w:r>
-      <w:proofErr w:type="gramStart"/>
-      <w:r>
-        <w:t>desarrolladores .</w:t>
-      </w:r>
-      <w:proofErr w:type="gramEnd"/>
-      <w:r>
+        <w:t xml:space="preserve"> Cambiar Grupo: Cambia el grupo del directorio </w:t>
+      </w:r>
+      <w:r>
+        <w:rPr>
+          <w:color w:val="D86DCB" w:themeColor="accent5" w:themeTint="99"/>
+        </w:rPr>
+        <w:t>proyectos</w:t>
+      </w:r>
+      <w:r>
+        <w:rPr>
+          <w:color w:val="D86DCB" w:themeColor="accent5" w:themeTint="99"/>
+        </w:rPr>
         <w:t xml:space="preserve"> </w:t>
       </w:r>
-    </w:p>
-    <w:p>
-      <w:pPr>
-        <w:pStyle w:val="Prrafodelista"/>
-      </w:pPr>
-      <w:r>
+      <w:r>
+        <w:t xml:space="preserve">para que pertenezca al grupo </w:t>
+      </w:r>
+      <w:r>
+        <w:rPr>
+          <w:color w:val="F1A983" w:themeColor="accent2" w:themeTint="99"/>
+        </w:rPr>
+        <w:t>desarrolladores</w:t>
+      </w:r>
+      <w:r>
+        <w:t>.</w:t>
+      </w:r>
+      <w:r>
+        <w:t xml:space="preserve"> </w:t>
+      </w:r>
+    </w:p>
+    <w:p>
+      <w:pPr>
+        <w:pStyle w:val="Prrafodelista"/>
+      </w:pPr>
+      <w:r>
+        <w:rPr>
+          <w:noProof/>
+        </w:rPr>
         <w:drawing>
           <wp:inline distT="0" distB="0" distL="0" distR="0" wp14:anchorId="125CDB3F" wp14:editId="0F53CABE">
             <wp:extent cx="5677692" cy="171474"/>
@@ -2358,6 +2638,9 @@
         <w:pStyle w:val="Prrafodelista"/>
       </w:pPr>
       <w:r>
+        <w:rPr>
+          <w:noProof/>
+        </w:rPr>
         <w:drawing>
           <wp:inline distT="0" distB="0" distL="0" distR="0" wp14:anchorId="12A7672C" wp14:editId="3B2DC9A4">
             <wp:extent cx="4372585" cy="381053"/>
@@ -2409,22 +2692,52 @@
         </w:numPr>
       </w:pPr>
       <w:r>
-        <w:t xml:space="preserve">Cambiar Propietario y Grupo: Cambia el propietario y el grupo del archivo lanzar_app.sh para que pertenezcan al usuario </w:t>
+        <w:t xml:space="preserve">Cambiar Propietario y Grupo: Cambia el propietario y el grupo del archivo </w:t>
+      </w:r>
+      <w:r>
+        <w:rPr>
+          <w:color w:val="45B0E1" w:themeColor="accent1" w:themeTint="99"/>
+        </w:rPr>
+        <w:t>lanzar_app.sh</w:t>
+      </w:r>
+      <w:r>
+        <w:t xml:space="preserve"> para que pertenezcan al usuario </w:t>
       </w:r>
       <w:proofErr w:type="spellStart"/>
       <w:r>
+        <w:rPr>
+          <w:color w:val="47D459" w:themeColor="accent3" w:themeTint="99"/>
+        </w:rPr>
         <w:t>david</w:t>
       </w:r>
       <w:proofErr w:type="spellEnd"/>
       <w:r>
-        <w:t xml:space="preserve"> y al grupo analistas, respectivamente, con un solo comando. </w:t>
-      </w:r>
-    </w:p>
-    <w:p>
-      <w:pPr>
-        <w:pStyle w:val="Prrafodelista"/>
-      </w:pPr>
-      <w:r>
+        <w:rPr>
+          <w:color w:val="47D459" w:themeColor="accent3" w:themeTint="99"/>
+        </w:rPr>
+        <w:t xml:space="preserve"> </w:t>
+      </w:r>
+      <w:r>
+        <w:t xml:space="preserve">y al grupo </w:t>
+      </w:r>
+      <w:r>
+        <w:rPr>
+          <w:color w:val="F1A983" w:themeColor="accent2" w:themeTint="99"/>
+        </w:rPr>
+        <w:t>analistas</w:t>
+      </w:r>
+      <w:r>
+        <w:t xml:space="preserve">, respectivamente, con un solo comando. </w:t>
+      </w:r>
+    </w:p>
+    <w:p>
+      <w:pPr>
+        <w:pStyle w:val="Prrafodelista"/>
+      </w:pPr>
+      <w:r>
+        <w:rPr>
+          <w:noProof/>
+        </w:rPr>
         <w:drawing>
           <wp:inline distT="0" distB="0" distL="0" distR="0" wp14:anchorId="0530E3F4" wp14:editId="6B3702B6">
             <wp:extent cx="5731510" cy="574675"/>
@@ -2484,26 +2797,28 @@
       <w:r>
         <w:t xml:space="preserve">): Usa la notación numérica (octal) para asignar los siguientes permisos a </w:t>
       </w:r>
-      <w:proofErr w:type="gramStart"/>
-      <w:r>
-        <w:t>informe.txt :</w:t>
-      </w:r>
-      <w:proofErr w:type="gramEnd"/>
-      <w:r>
-        <w:t xml:space="preserve"> el propietario </w:t>
-      </w:r>
-      <w:proofErr w:type="gramStart"/>
-      <w:r>
-        <w:t xml:space="preserve">( </w:t>
+      <w:r>
+        <w:rPr>
+          <w:color w:val="45B0E1" w:themeColor="accent1" w:themeTint="99"/>
+        </w:rPr>
+        <w:t>informe.txt</w:t>
+      </w:r>
+      <w:r>
+        <w:t>:</w:t>
+      </w:r>
+      <w:r>
+        <w:t xml:space="preserve"> el propietario (</w:t>
       </w:r>
       <w:proofErr w:type="spellStart"/>
       <w:r>
+        <w:rPr>
+          <w:color w:val="47D459" w:themeColor="accent3" w:themeTint="99"/>
+        </w:rPr>
         <w:t>ana</w:t>
       </w:r>
       <w:proofErr w:type="spellEnd"/>
-      <w:proofErr w:type="gramEnd"/>
-      <w:r>
-        <w:t xml:space="preserve"> ) puede</w:t>
+      <w:r>
+        <w:t>) puede</w:t>
       </w:r>
       <w:r>
         <w:t xml:space="preserve"> </w:t>
@@ -2511,13 +2826,17 @@
       <w:r>
         <w:t xml:space="preserve">leer y escribir; el grupo </w:t>
       </w:r>
-      <w:proofErr w:type="gramStart"/>
-      <w:r>
-        <w:t>( desarrolladores</w:t>
-      </w:r>
-      <w:proofErr w:type="gramEnd"/>
-      <w:r>
-        <w:t xml:space="preserve"> ) solo puede leer; y los otros no tienen ningún permiso.</w:t>
+      <w:r>
+        <w:t>(</w:t>
+      </w:r>
+      <w:r>
+        <w:rPr>
+          <w:color w:val="F1A983" w:themeColor="accent2" w:themeTint="99"/>
+        </w:rPr>
+        <w:t>desarrolladores</w:t>
+      </w:r>
+      <w:r>
+        <w:t>) solo puede leer; y los otros no tienen ningún permiso.</w:t>
       </w:r>
     </w:p>
     <w:p>
@@ -2575,6 +2894,9 @@
         <w:pStyle w:val="Prrafodelista"/>
       </w:pPr>
       <w:r>
+        <w:rPr>
+          <w:noProof/>
+        </w:rPr>
         <w:drawing>
           <wp:inline distT="0" distB="0" distL="0" distR="0" wp14:anchorId="6BFD804D" wp14:editId="05237ECA">
             <wp:extent cx="5468113" cy="619211"/>
@@ -2628,16 +2950,20 @@
       <w:r>
         <w:t xml:space="preserve">Permisos con Notación </w:t>
       </w:r>
-      <w:proofErr w:type="gramStart"/>
       <w:r>
         <w:t>Octal</w:t>
       </w:r>
       <w:r>
-        <w:t>(</w:t>
-      </w:r>
-      <w:proofErr w:type="gramEnd"/>
-      <w:r>
-        <w:t>Directorio): Asigna permisos de lectura, escritura y ejecución para el propietario y solo de lectura y ejecución para los miembros del grupo al directorio documentos</w:t>
+        <w:t xml:space="preserve"> (</w:t>
+      </w:r>
+      <w:r>
+        <w:t xml:space="preserve">Directorio): Asigna permisos de lectura, escritura y ejecución para el propietario y solo de lectura y ejecución para los miembros del grupo al directorio </w:t>
+      </w:r>
+      <w:r>
+        <w:rPr>
+          <w:color w:val="D86DCB" w:themeColor="accent5" w:themeTint="99"/>
+        </w:rPr>
+        <w:t>documentos</w:t>
       </w:r>
     </w:p>
     <w:p>
@@ -2671,13 +2997,13 @@
         <w:rPr>
           <w:color w:val="215E99" w:themeColor="text2" w:themeTint="BF"/>
         </w:rPr>
-        <w:t>0</w:t>
+        <w:t xml:space="preserve">7 </w:t>
       </w:r>
       <w:r>
         <w:rPr>
           <w:color w:val="215E99" w:themeColor="text2" w:themeTint="BF"/>
         </w:rPr>
-        <w:t xml:space="preserve"> (propietario: lectura</w:t>
+        <w:t>(propietario: lectura</w:t>
       </w:r>
       <w:r>
         <w:rPr>
@@ -2770,6 +3096,9 @@
         <w:pStyle w:val="Prrafodelista"/>
       </w:pPr>
       <w:r>
+        <w:rPr>
+          <w:noProof/>
+        </w:rPr>
         <w:drawing>
           <wp:inline distT="0" distB="0" distL="0" distR="0" wp14:anchorId="59448DEA" wp14:editId="7D5CD796">
             <wp:extent cx="4896533" cy="819264"/>
@@ -2826,18 +3155,30 @@
       </w:r>
       <w:proofErr w:type="spellStart"/>
       <w:r>
+        <w:rPr>
+          <w:color w:val="D86DCB" w:themeColor="accent5" w:themeTint="99"/>
+        </w:rPr>
         <w:t>practicas_linux</w:t>
       </w:r>
       <w:proofErr w:type="spellEnd"/>
       <w:r>
-        <w:t xml:space="preserve"> para verificar que todos los cambios de propietario y permisos se han aplicado correctamente.</w:t>
-      </w:r>
-    </w:p>
-    <w:p>
-      <w:pPr>
-        <w:pStyle w:val="Prrafodelista"/>
-      </w:pPr>
-      <w:r>
+        <w:rPr>
+          <w:color w:val="D86DCB" w:themeColor="accent5" w:themeTint="99"/>
+        </w:rPr>
+        <w:t xml:space="preserve"> </w:t>
+      </w:r>
+      <w:r>
+        <w:t>para verificar que todos los cambios de propietario y permisos se han aplicado correctamente.</w:t>
+      </w:r>
+    </w:p>
+    <w:p>
+      <w:pPr>
+        <w:pStyle w:val="Prrafodelista"/>
+      </w:pPr>
+      <w:r>
+        <w:rPr>
+          <w:noProof/>
+        </w:rPr>
         <w:drawing>
           <wp:inline distT="0" distB="0" distL="0" distR="0" wp14:anchorId="66877429" wp14:editId="1E34169F">
             <wp:extent cx="5249008" cy="866896"/>
@@ -2895,7 +3236,13 @@
         <w:t>(</w:t>
       </w:r>
       <w:r>
-        <w:t>Añadir): Usa la notación simbólica para añadir el permiso de ejecución al propietario del script lanzar_app.sh</w:t>
+        <w:t xml:space="preserve">Añadir): Usa la notación simbólica para añadir el permiso de ejecución al propietario del script </w:t>
+      </w:r>
+      <w:r>
+        <w:rPr>
+          <w:color w:val="45B0E1" w:themeColor="accent1" w:themeTint="99"/>
+        </w:rPr>
+        <w:t>lanzar_app.sh</w:t>
       </w:r>
     </w:p>
     <w:p>
@@ -2909,18 +3256,31 @@
         <w:rPr>
           <w:color w:val="215E99" w:themeColor="text2" w:themeTint="BF"/>
         </w:rPr>
-        <w:t>u significa usuario/propietario, +x añade el permiso de ejecución.</w:t>
-      </w:r>
-    </w:p>
-    <w:p>
-      <w:pPr>
-        <w:pStyle w:val="Prrafodelista"/>
+        <w:t>u significa usuario/propietario</w:t>
+      </w:r>
+      <w:r>
         <w:rPr>
           <w:color w:val="215E99" w:themeColor="text2" w:themeTint="BF"/>
         </w:rPr>
-      </w:pPr>
-      <w:r>
-        <w:rPr>
+        <w:t xml:space="preserve"> y </w:t>
+      </w:r>
+      <w:r>
+        <w:rPr>
+          <w:color w:val="215E99" w:themeColor="text2" w:themeTint="BF"/>
+        </w:rPr>
+        <w:t>+x añade el permiso de ejecución.</w:t>
+      </w:r>
+    </w:p>
+    <w:p>
+      <w:pPr>
+        <w:pStyle w:val="Prrafodelista"/>
+        <w:rPr>
+          <w:color w:val="215E99" w:themeColor="text2" w:themeTint="BF"/>
+        </w:rPr>
+      </w:pPr>
+      <w:r>
+        <w:rPr>
+          <w:noProof/>
           <w:color w:val="215E99" w:themeColor="text2" w:themeTint="BF"/>
         </w:rPr>
         <w:drawing>
@@ -2982,25 +3342,24 @@
       <w:r>
         <w:t xml:space="preserve">Quitar): Quita el permiso de lectura al “resto del </w:t>
       </w:r>
-      <w:proofErr w:type="spellStart"/>
       <w:r>
         <w:t>mundo</w:t>
       </w:r>
       <w:r>
-        <w:rPr>
-          <w:rFonts w:ascii="Arial" w:hAnsi="Arial" w:cs="Arial"/>
-        </w:rPr>
-        <w:t>ˮ</w:t>
-      </w:r>
-      <w:proofErr w:type="spellEnd"/>
+        <w:t>”</w:t>
+      </w:r>
       <w:r>
         <w:t xml:space="preserve"> (otros) en el directorio </w:t>
       </w:r>
-      <w:proofErr w:type="gramStart"/>
-      <w:r>
-        <w:t>proyectos .</w:t>
-      </w:r>
-      <w:proofErr w:type="gramEnd"/>
+      <w:r>
+        <w:rPr>
+          <w:color w:val="D86DCB" w:themeColor="accent5" w:themeTint="99"/>
+        </w:rPr>
+        <w:t>proyectos</w:t>
+      </w:r>
+      <w:r>
+        <w:t>.</w:t>
+      </w:r>
     </w:p>
     <w:p>
       <w:pPr>
@@ -3025,6 +3384,7 @@
       </w:pPr>
       <w:r>
         <w:rPr>
+          <w:noProof/>
           <w:color w:val="215E99" w:themeColor="text2" w:themeTint="BF"/>
         </w:rPr>
         <w:drawing>
@@ -3080,28 +3440,74 @@
       <w:r>
         <w:t xml:space="preserve">Permisos Recursivos: Dentro de </w:t>
       </w:r>
-      <w:proofErr w:type="gramStart"/>
-      <w:r>
-        <w:t>proyectos ,</w:t>
-      </w:r>
-      <w:proofErr w:type="gramEnd"/>
-      <w:r>
-        <w:t xml:space="preserve"> crea una nueva carpeta con un archivo version2 notas.txt dentro. Luego, cambia el propietario de la carpeta proyectos y todo su contenido para que pertenezca a </w:t>
+      <w:r>
+        <w:rPr>
+          <w:color w:val="D86DCB" w:themeColor="accent5" w:themeTint="99"/>
+        </w:rPr>
+        <w:t>proyectos</w:t>
+      </w:r>
+      <w:r>
+        <w:t>,</w:t>
+      </w:r>
+      <w:r>
+        <w:t xml:space="preserve"> crea una nueva carpeta</w:t>
+      </w:r>
+      <w:r>
+        <w:t xml:space="preserve"> </w:t>
+      </w:r>
+      <w:r>
+        <w:rPr>
+          <w:color w:val="D86DCB" w:themeColor="accent5" w:themeTint="99"/>
+        </w:rPr>
+        <w:t>version2</w:t>
+      </w:r>
+      <w:r>
+        <w:t xml:space="preserve"> con un archivo </w:t>
+      </w:r>
+      <w:r>
+        <w:rPr>
+          <w:color w:val="45B0E1" w:themeColor="accent1" w:themeTint="99"/>
+        </w:rPr>
+        <w:t xml:space="preserve">notas.txt </w:t>
+      </w:r>
+      <w:r>
+        <w:t xml:space="preserve">dentro. Luego, cambia el propietario de la carpeta </w:t>
+      </w:r>
+      <w:r>
+        <w:rPr>
+          <w:color w:val="D86DCB" w:themeColor="accent5" w:themeTint="99"/>
+        </w:rPr>
+        <w:t xml:space="preserve">proyectos </w:t>
+      </w:r>
+      <w:r>
+        <w:t xml:space="preserve">y todo su contenido para que pertenezca a </w:t>
       </w:r>
       <w:proofErr w:type="spellStart"/>
       <w:r>
+        <w:rPr>
+          <w:color w:val="47D459" w:themeColor="accent3" w:themeTint="99"/>
+        </w:rPr>
         <w:t>david</w:t>
       </w:r>
       <w:proofErr w:type="spellEnd"/>
       <w:r>
-        <w:t xml:space="preserve"> con un solo comando recursivo.</w:t>
-      </w:r>
-    </w:p>
-    <w:p>
-      <w:pPr>
-        <w:pStyle w:val="Prrafodelista"/>
-      </w:pPr>
-      <w:r>
+        <w:rPr>
+          <w:color w:val="47D459" w:themeColor="accent3" w:themeTint="99"/>
+        </w:rPr>
+        <w:t xml:space="preserve"> </w:t>
+      </w:r>
+      <w:r>
+        <w:t>con un solo comando recursivo.</w:t>
+      </w:r>
+    </w:p>
+    <w:p>
+      <w:pPr>
+        <w:pStyle w:val="Prrafodelista"/>
+      </w:pPr>
+      <w:r>
+        <w:rPr>
+          <w:noProof/>
+        </w:rPr>
         <w:drawing>
           <wp:inline distT="0" distB="0" distL="0" distR="0" wp14:anchorId="5EAF2A23" wp14:editId="3F810437">
             <wp:extent cx="4733925" cy="446437"/>
@@ -3150,26 +3556,17 @@
         <w:rPr>
           <w:color w:val="215E99" w:themeColor="text2" w:themeTint="BF"/>
         </w:rPr>
-        <w:t>-R cambia r</w:t>
-      </w:r>
-      <w:r>
-        <w:rPr>
-          <w:color w:val="215E99" w:themeColor="text2" w:themeTint="BF"/>
-        </w:rPr>
-        <w:t xml:space="preserve">ecursivamente </w:t>
-      </w:r>
-      <w:r>
-        <w:rPr>
-          <w:color w:val="215E99" w:themeColor="text2" w:themeTint="BF"/>
-        </w:rPr>
-        <w:t>el propietario</w:t>
-      </w:r>
-    </w:p>
-    <w:p>
-      <w:pPr>
-        <w:pStyle w:val="Prrafodelista"/>
-      </w:pPr>
-      <w:r>
+        <w:t>-R cambia recursivamente el propietario</w:t>
+      </w:r>
+    </w:p>
+    <w:p>
+      <w:pPr>
+        <w:pStyle w:val="Prrafodelista"/>
+      </w:pPr>
+      <w:r>
+        <w:rPr>
+          <w:noProof/>
+        </w:rPr>
         <w:drawing>
           <wp:inline distT="0" distB="0" distL="0" distR="0" wp14:anchorId="6C931178" wp14:editId="611224AC">
             <wp:extent cx="4429743" cy="181000"/>
@@ -3212,6 +3609,9 @@
         <w:pStyle w:val="Prrafodelista"/>
       </w:pPr>
       <w:r>
+        <w:rPr>
+          <w:noProof/>
+        </w:rPr>
         <w:drawing>
           <wp:inline distT="0" distB="0" distL="0" distR="0" wp14:anchorId="6FD5C454" wp14:editId="42211AB5">
             <wp:extent cx="3414676" cy="2095500"/>
@@ -3261,56 +3661,70 @@
         <w:lastRenderedPageBreak/>
         <w:t xml:space="preserve">Permiso Especial SGID en Directorio: Establece el permiso especial SGID en el directorio </w:t>
       </w:r>
-      <w:proofErr w:type="gramStart"/>
-      <w:r>
-        <w:t>documentos .</w:t>
-      </w:r>
-      <w:proofErr w:type="gramEnd"/>
+      <w:r>
+        <w:rPr>
+          <w:color w:val="D86DCB" w:themeColor="accent5" w:themeTint="99"/>
+        </w:rPr>
+        <w:t>documentos</w:t>
+      </w:r>
+      <w:r>
+        <w:t>.</w:t>
+      </w:r>
       <w:r>
         <w:t xml:space="preserve"> Después, cambia a ser el usuario </w:t>
       </w:r>
       <w:proofErr w:type="spellStart"/>
       <w:r>
+        <w:rPr>
+          <w:color w:val="47D459" w:themeColor="accent3" w:themeTint="99"/>
+        </w:rPr>
         <w:t>david</w:t>
       </w:r>
       <w:proofErr w:type="spellEnd"/>
       <w:r>
+        <w:rPr>
+          <w:color w:val="47D459" w:themeColor="accent3" w:themeTint="99"/>
+        </w:rPr>
         <w:t xml:space="preserve"> </w:t>
       </w:r>
-      <w:proofErr w:type="gramStart"/>
-      <w:r>
-        <w:t>( su</w:t>
-      </w:r>
-      <w:proofErr w:type="gramEnd"/>
+      <w:r>
+        <w:t>(su</w:t>
+      </w:r>
       <w:r>
         <w:t xml:space="preserve"> </w:t>
       </w:r>
       <w:proofErr w:type="spellStart"/>
-      <w:proofErr w:type="gramStart"/>
-      <w:r>
+      <w:r>
+        <w:rPr>
+          <w:color w:val="47D459" w:themeColor="accent3" w:themeTint="99"/>
+        </w:rPr>
         <w:t>david</w:t>
       </w:r>
       <w:proofErr w:type="spellEnd"/>
       <w:r>
-        <w:t xml:space="preserve"> )</w:t>
-      </w:r>
-      <w:proofErr w:type="gramEnd"/>
-      <w:r>
-        <w:t xml:space="preserve"> y crea un nuevo archivo dentro de </w:t>
-      </w:r>
-      <w:proofErr w:type="gramStart"/>
-      <w:r>
-        <w:t>documentos .</w:t>
-      </w:r>
-      <w:proofErr w:type="gramEnd"/>
+        <w:t xml:space="preserve">) y crea un nuevo archivo dentro de </w:t>
+      </w:r>
+      <w:r>
+        <w:rPr>
+          <w:color w:val="D86DCB" w:themeColor="accent5" w:themeTint="99"/>
+        </w:rPr>
+        <w:t>documentos</w:t>
+      </w:r>
+      <w:r>
+        <w:t>.</w:t>
+      </w:r>
       <w:r>
         <w:t xml:space="preserve"> Verifica a qué grupo pertenece el nuevo archivo (debería heredar el del directorio </w:t>
       </w:r>
-      <w:proofErr w:type="gramStart"/>
-      <w:r>
-        <w:t>documentos )</w:t>
-      </w:r>
-      <w:proofErr w:type="gramEnd"/>
+      <w:r>
+        <w:rPr>
+          <w:color w:val="D86DCB" w:themeColor="accent5" w:themeTint="99"/>
+        </w:rPr>
+        <w:t>documentos</w:t>
+      </w:r>
+      <w:r>
+        <w:t>)</w:t>
+      </w:r>
       <w:r>
         <w:t>. Vuelve a tu usuario.</w:t>
       </w:r>
@@ -3326,24 +3740,19 @@
         <w:rPr>
           <w:color w:val="215E99" w:themeColor="text2" w:themeTint="BF"/>
         </w:rPr>
-        <w:t xml:space="preserve">SGID </w:t>
-      </w:r>
-      <w:r>
+        <w:t>SGID Hace que todos los nuevos archivos o carpetas creados dentro del directorio hereden el grupo del directorio</w:t>
+      </w:r>
+    </w:p>
+    <w:p>
+      <w:pPr>
+        <w:pStyle w:val="Prrafodelista"/>
         <w:rPr>
           <w:color w:val="215E99" w:themeColor="text2" w:themeTint="BF"/>
         </w:rPr>
-        <w:t>Hace que todos los nuevos archivos o carpetas creados dentro del directorio hereden el grupo del directorio</w:t>
-      </w:r>
-    </w:p>
-    <w:p>
-      <w:pPr>
-        <w:pStyle w:val="Prrafodelista"/>
-        <w:rPr>
-          <w:color w:val="215E99" w:themeColor="text2" w:themeTint="BF"/>
-        </w:rPr>
-      </w:pPr>
-      <w:r>
-        <w:rPr>
+      </w:pPr>
+      <w:r>
+        <w:rPr>
+          <w:noProof/>
           <w:color w:val="215E99" w:themeColor="text2" w:themeTint="BF"/>
         </w:rPr>
         <w:drawing>
@@ -3392,6 +3801,7 @@
       </w:pPr>
       <w:r>
         <w:rPr>
+          <w:noProof/>
           <w:color w:val="215E99" w:themeColor="text2" w:themeTint="BF"/>
         </w:rPr>
         <w:drawing>
@@ -3440,6 +3850,7 @@
       </w:pPr>
       <w:r>
         <w:rPr>
+          <w:noProof/>
           <w:color w:val="215E99" w:themeColor="text2" w:themeTint="BF"/>
         </w:rPr>
         <w:drawing>
@@ -3488,6 +3899,7 @@
       </w:pPr>
       <w:r>
         <w:rPr>
+          <w:noProof/>
           <w:color w:val="215E99" w:themeColor="text2" w:themeTint="BF"/>
         </w:rPr>
         <w:drawing>
@@ -3549,11 +3961,15 @@
       <w:r>
         <w:t xml:space="preserve"> Establece el permiso SUID en el script </w:t>
       </w:r>
-      <w:proofErr w:type="gramStart"/>
-      <w:r>
-        <w:t>lanzar_app.sh .</w:t>
-      </w:r>
-      <w:proofErr w:type="gramEnd"/>
+      <w:r>
+        <w:rPr>
+          <w:color w:val="45B0E1" w:themeColor="accent1" w:themeTint="99"/>
+        </w:rPr>
+        <w:t>lanzar_app.sh</w:t>
+      </w:r>
+      <w:r>
+        <w:t>.</w:t>
+      </w:r>
       <w:r>
         <w:t xml:space="preserve"> </w:t>
       </w:r>
@@ -3579,54 +3995,33 @@
         <w:rPr>
           <w:color w:val="215E99" w:themeColor="text2" w:themeTint="BF"/>
         </w:rPr>
-        <w:t>u+</w:t>
-      </w:r>
+        <w:t>u+s</w:t>
+      </w:r>
+      <w:proofErr w:type="spellEnd"/>
       <w:r>
         <w:rPr>
           <w:color w:val="215E99" w:themeColor="text2" w:themeTint="BF"/>
         </w:rPr>
-        <w:t>s</w:t>
+        <w:t xml:space="preserve"> agrega el SUID (Set </w:t>
+      </w:r>
+      <w:proofErr w:type="spellStart"/>
+      <w:r>
+        <w:rPr>
+          <w:color w:val="215E99" w:themeColor="text2" w:themeTint="BF"/>
+        </w:rPr>
+        <w:t>User</w:t>
       </w:r>
       <w:proofErr w:type="spellEnd"/>
       <w:r>
         <w:rPr>
           <w:color w:val="215E99" w:themeColor="text2" w:themeTint="BF"/>
         </w:rPr>
-        <w:t xml:space="preserve"> agrega</w:t>
-      </w:r>
-      <w:r>
-        <w:rPr>
-          <w:color w:val="215E99" w:themeColor="text2" w:themeTint="BF"/>
-        </w:rPr>
-        <w:t xml:space="preserve"> el SUID (Set </w:t>
-      </w:r>
-      <w:proofErr w:type="spellStart"/>
-      <w:r>
-        <w:rPr>
-          <w:color w:val="215E99" w:themeColor="text2" w:themeTint="BF"/>
-        </w:rPr>
-        <w:t>User</w:t>
-      </w:r>
-      <w:proofErr w:type="spellEnd"/>
-      <w:r>
-        <w:rPr>
-          <w:color w:val="215E99" w:themeColor="text2" w:themeTint="BF"/>
-        </w:rPr>
-        <w:t xml:space="preserve"> ID) al propietario del archivo.</w:t>
-      </w:r>
-      <w:r>
-        <w:rPr>
-          <w:color w:val="215E99" w:themeColor="text2" w:themeTint="BF"/>
-        </w:rPr>
-        <w:t xml:space="preserve"> </w:t>
-      </w:r>
-      <w:r>
-        <w:rPr>
-          <w:color w:val="215E99" w:themeColor="text2" w:themeTint="BF"/>
-        </w:rPr>
-        <w:t>Esto hace que cuando se ejecute el archivo, se ejecute con los permisos del propietario, no con los del usuario que lo ejecuta.</w:t>
-      </w:r>
-      <w:r>
+        <w:t xml:space="preserve"> ID) al propietario del archivo. Esto hace que cuando se ejecute el archivo, se ejecute con los permisos del propietario, no con los del usuario que lo ejecuta.</w:t>
+      </w:r>
+      <w:r>
+        <w:rPr>
+          <w:noProof/>
+        </w:rPr>
         <w:drawing>
           <wp:inline distT="0" distB="0" distL="0" distR="0" wp14:anchorId="31E2CA12" wp14:editId="68C2849D">
             <wp:extent cx="4364182" cy="666750"/>
@@ -3681,15 +4076,13 @@
         <w:t xml:space="preserve">Comprobar </w:t>
       </w:r>
       <w:proofErr w:type="spellStart"/>
-      <w:proofErr w:type="gramStart"/>
       <w:r>
         <w:t>umask</w:t>
       </w:r>
       <w:proofErr w:type="spellEnd"/>
       <w:r>
-        <w:t xml:space="preserve"> :</w:t>
-      </w:r>
-      <w:proofErr w:type="gramEnd"/>
+        <w:t>:</w:t>
+      </w:r>
       <w:r>
         <w:t xml:space="preserve"> Muestra el valor </w:t>
       </w:r>
@@ -3707,6 +4100,9 @@
         <w:pStyle w:val="Prrafodelista"/>
       </w:pPr>
       <w:r>
+        <w:rPr>
+          <w:noProof/>
+        </w:rPr>
         <w:drawing>
           <wp:inline distT="0" distB="0" distL="0" distR="0" wp14:anchorId="78F929D8" wp14:editId="62971C55">
             <wp:extent cx="2524125" cy="284733"/>
@@ -3761,15 +4157,13 @@
         <w:t xml:space="preserve">Efecto de </w:t>
       </w:r>
       <w:proofErr w:type="spellStart"/>
-      <w:proofErr w:type="gramStart"/>
       <w:r>
         <w:t>umask</w:t>
       </w:r>
       <w:proofErr w:type="spellEnd"/>
       <w:r>
-        <w:t xml:space="preserve"> :</w:t>
-      </w:r>
-      <w:proofErr w:type="gramEnd"/>
+        <w:t>:</w:t>
+      </w:r>
       <w:r>
         <w:t xml:space="preserve"> Cambia temporalmente tu </w:t>
       </w:r>
@@ -3781,22 +4175,24 @@
       <w:r>
         <w:t xml:space="preserve"> a </w:t>
       </w:r>
-      <w:proofErr w:type="gramStart"/>
-      <w:r>
-        <w:t>077 .</w:t>
-      </w:r>
-      <w:proofErr w:type="gramEnd"/>
+      <w:r>
+        <w:t>077.</w:t>
+      </w:r>
       <w:r>
         <w:t xml:space="preserve"> Crea un nuevo </w:t>
       </w:r>
       <w:r>
         <w:t xml:space="preserve">archivo llamado </w:t>
       </w:r>
-      <w:proofErr w:type="gramStart"/>
-      <w:r>
-        <w:t>privado.txt .</w:t>
-      </w:r>
-      <w:proofErr w:type="gramEnd"/>
+      <w:r>
+        <w:rPr>
+          <w:color w:val="45B0E1" w:themeColor="accent1" w:themeTint="99"/>
+        </w:rPr>
+        <w:t>privado.txt</w:t>
+      </w:r>
+      <w:r>
+        <w:t>.</w:t>
+      </w:r>
       <w:r>
         <w:t xml:space="preserve"> Comprueba sus permisos por defecto. Luego, restaura el </w:t>
       </w:r>
@@ -3814,6 +4210,9 @@
         <w:pStyle w:val="Prrafodelista"/>
       </w:pPr>
       <w:r>
+        <w:rPr>
+          <w:noProof/>
+        </w:rPr>
         <w:drawing>
           <wp:inline distT="0" distB="0" distL="0" distR="0" wp14:anchorId="6F1AD59A" wp14:editId="79112547">
             <wp:extent cx="3381324" cy="383540"/>
@@ -3868,6 +4267,9 @@
         </w:rPr>
       </w:pPr>
       <w:r>
+        <w:rPr>
+          <w:noProof/>
+        </w:rPr>
         <w:drawing>
           <wp:inline distT="0" distB="0" distL="0" distR="0" wp14:anchorId="1371BA27" wp14:editId="07419789">
             <wp:extent cx="3524250" cy="814290"/>
@@ -3911,6 +4313,9 @@
         <w:t xml:space="preserve"> </w:t>
       </w:r>
       <w:r>
+        <w:rPr>
+          <w:noProof/>
+        </w:rPr>
         <w:drawing>
           <wp:inline distT="0" distB="0" distL="0" distR="0" wp14:anchorId="3B96D951" wp14:editId="039FCBDB">
             <wp:extent cx="2762953" cy="419100"/>
@@ -4024,48 +4429,31 @@
       <w:r>
         <w:t xml:space="preserve">Estado Detallado de un Servicio: Comprueba el estado completo del servicio </w:t>
       </w:r>
-      <w:proofErr w:type="gramStart"/>
-      <w:r>
-        <w:t>cups .</w:t>
-      </w:r>
-      <w:proofErr w:type="gramEnd"/>
+      <w:r>
+        <w:t>cups.</w:t>
+      </w:r>
       <w:r>
         <w:t xml:space="preserve"> Analiza la salida: ¿está activo </w:t>
       </w:r>
-      <w:proofErr w:type="gramStart"/>
-      <w:r>
-        <w:t>( active</w:t>
-      </w:r>
-      <w:proofErr w:type="gramEnd"/>
-      <w:r>
-        <w:t xml:space="preserve"> ), cargado </w:t>
-      </w:r>
-      <w:proofErr w:type="gramStart"/>
-      <w:r>
-        <w:t xml:space="preserve">( </w:t>
+      <w:r>
+        <w:t>(active</w:t>
+      </w:r>
+      <w:r>
+        <w:t>), cargado (</w:t>
       </w:r>
       <w:proofErr w:type="spellStart"/>
       <w:r>
         <w:t>loaded</w:t>
       </w:r>
       <w:proofErr w:type="spellEnd"/>
-      <w:proofErr w:type="gramEnd"/>
-      <w:r>
-        <w:t xml:space="preserve"> ) y habilitado </w:t>
-      </w:r>
-      <w:proofErr w:type="gramStart"/>
-      <w:r>
-        <w:t xml:space="preserve">( </w:t>
+      <w:r>
+        <w:t>) y habilitado (</w:t>
       </w:r>
       <w:proofErr w:type="spellStart"/>
       <w:r>
         <w:t>enabled</w:t>
       </w:r>
       <w:proofErr w:type="spellEnd"/>
-      <w:proofErr w:type="gramEnd"/>
-      <w:r>
-        <w:t xml:space="preserve"> </w:t>
-      </w:r>
       <w:r>
         <w:t>)</w:t>
       </w:r>
@@ -4078,6 +4466,9 @@
         <w:pStyle w:val="Prrafodelista"/>
       </w:pPr>
       <w:r>
+        <w:rPr>
+          <w:noProof/>
+        </w:rPr>
         <w:drawing>
           <wp:inline distT="0" distB="0" distL="0" distR="0" wp14:anchorId="7DA6FE39" wp14:editId="2A9A18E0">
             <wp:extent cx="4291747" cy="1781175"/>
@@ -4152,6 +4543,7 @@
       </w:pPr>
       <w:r>
         <w:rPr>
+          <w:noProof/>
           <w:color w:val="215E99" w:themeColor="text2" w:themeTint="BF"/>
         </w:rPr>
         <w:drawing>
@@ -4207,17 +4599,18 @@
       <w:r>
         <w:t xml:space="preserve">Comprobación Rápida: Utiliza un comando más directo para verificar si el servicio cups está actualmente en ejecución (activo). La salida de este comando debería ser simplemente active o </w:t>
       </w:r>
-      <w:proofErr w:type="gramStart"/>
-      <w:r>
-        <w:t>inactive .</w:t>
-      </w:r>
-      <w:proofErr w:type="gramEnd"/>
-    </w:p>
-    <w:p>
-      <w:pPr>
-        <w:pStyle w:val="Prrafodelista"/>
-      </w:pPr>
-      <w:r>
+      <w:r>
+        <w:t>inactive.</w:t>
+      </w:r>
+    </w:p>
+    <w:p>
+      <w:pPr>
+        <w:pStyle w:val="Prrafodelista"/>
+      </w:pPr>
+      <w:r>
+        <w:rPr>
+          <w:noProof/>
+        </w:rPr>
         <w:drawing>
           <wp:inline distT="0" distB="0" distL="0" distR="0" wp14:anchorId="04A1453F" wp14:editId="35BEF77F">
             <wp:extent cx="3998861" cy="295275"/>
@@ -4269,38 +4662,27 @@
         </w:numPr>
       </w:pPr>
       <w:r>
-        <w:t xml:space="preserve">Ver Archivo de Unidad: Muestra el contenido del archivo de unidad del servicio cups </w:t>
-      </w:r>
+        <w:t>Ver Archivo de Unidad: Muestra el contenido del archivo de unidad del servicio cups (</w:t>
+      </w:r>
+      <w:proofErr w:type="spellStart"/>
       <w:proofErr w:type="gramStart"/>
       <w:r>
-        <w:t xml:space="preserve">( </w:t>
-      </w:r>
-      <w:proofErr w:type="spellStart"/>
-      <w:r>
-        <w:t>cups</w:t>
-      </w:r>
+        <w:t>cups.service</w:t>
+      </w:r>
+      <w:proofErr w:type="spellEnd"/>
       <w:proofErr w:type="gramEnd"/>
       <w:r>
-        <w:t>.</w:t>
-      </w:r>
-      <w:proofErr w:type="gramStart"/>
-      <w:r>
-        <w:t>service</w:t>
-      </w:r>
-      <w:proofErr w:type="spellEnd"/>
-      <w:r>
-        <w:t xml:space="preserve"> )</w:t>
-      </w:r>
-      <w:proofErr w:type="gramEnd"/>
-      <w:r>
-        <w:t>. Esto te permitirá ver cómo está definido el servicio.</w:t>
-      </w:r>
-    </w:p>
-    <w:p>
-      <w:pPr>
-        <w:pStyle w:val="Prrafodelista"/>
-      </w:pPr>
-      <w:r>
+        <w:t>). Esto te permitirá ver cómo está definido el servicio.</w:t>
+      </w:r>
+    </w:p>
+    <w:p>
+      <w:pPr>
+        <w:pStyle w:val="Prrafodelista"/>
+      </w:pPr>
+      <w:r>
+        <w:rPr>
+          <w:noProof/>
+        </w:rPr>
         <w:drawing>
           <wp:inline distT="0" distB="0" distL="0" distR="0" wp14:anchorId="74403115" wp14:editId="7466C92E">
             <wp:extent cx="4296120" cy="2638425"/>
@@ -4374,6 +4756,9 @@
         <w:pStyle w:val="Prrafodelista"/>
       </w:pPr>
       <w:r>
+        <w:rPr>
+          <w:noProof/>
+        </w:rPr>
         <w:drawing>
           <wp:inline distT="0" distB="0" distL="0" distR="0" wp14:anchorId="3E2E63DD" wp14:editId="3CF7A636">
             <wp:extent cx="5144218" cy="809738"/>
@@ -4427,25 +4812,24 @@
       <w:r>
         <w:t xml:space="preserve">Iniciar un Servicio: Vuelve a iniciar el servicio </w:t>
       </w:r>
-      <w:proofErr w:type="gramStart"/>
-      <w:r>
-        <w:t>cups .</w:t>
-      </w:r>
-      <w:proofErr w:type="gramEnd"/>
+      <w:r>
+        <w:t>cups.</w:t>
+      </w:r>
       <w:r>
         <w:t xml:space="preserve"> Verifica una vez más que ha vuelto al estado active (running</w:t>
       </w:r>
-      <w:proofErr w:type="gramStart"/>
-      <w:r>
-        <w:t>) .</w:t>
-      </w:r>
-      <w:proofErr w:type="gramEnd"/>
-    </w:p>
-    <w:p>
-      <w:pPr>
-        <w:pStyle w:val="Prrafodelista"/>
-      </w:pPr>
-      <w:r>
+      <w:r>
+        <w:t>).</w:t>
+      </w:r>
+    </w:p>
+    <w:p>
+      <w:pPr>
+        <w:pStyle w:val="Prrafodelista"/>
+      </w:pPr>
+      <w:r>
+        <w:rPr>
+          <w:noProof/>
+        </w:rPr>
         <w:drawing>
           <wp:inline distT="0" distB="0" distL="0" distR="0" wp14:anchorId="3C3FFFE5" wp14:editId="02575AB6">
             <wp:extent cx="4620270" cy="485843"/>
@@ -4507,17 +4891,18 @@
       <w:r>
         <w:t xml:space="preserve"> es muy común tras un cambio de configuración. Ejecútalo para el servicio </w:t>
       </w:r>
-      <w:proofErr w:type="gramStart"/>
-      <w:r>
-        <w:t>cups .</w:t>
-      </w:r>
-      <w:proofErr w:type="gramEnd"/>
-    </w:p>
-    <w:p>
-      <w:pPr>
-        <w:pStyle w:val="Prrafodelista"/>
-      </w:pPr>
-      <w:r>
+      <w:r>
+        <w:t>cups.</w:t>
+      </w:r>
+    </w:p>
+    <w:p>
+      <w:pPr>
+        <w:pStyle w:val="Prrafodelista"/>
+      </w:pPr>
+      <w:r>
+        <w:rPr>
+          <w:noProof/>
+        </w:rPr>
         <w:drawing>
           <wp:inline distT="0" distB="0" distL="0" distR="0" wp14:anchorId="2EAD2149" wp14:editId="54EBD70D">
             <wp:extent cx="4877481" cy="485843"/>
@@ -4577,6 +4962,9 @@
         <w:pStyle w:val="Prrafodelista"/>
       </w:pPr>
       <w:r>
+        <w:rPr>
+          <w:noProof/>
+        </w:rPr>
         <w:drawing>
           <wp:inline distT="0" distB="0" distL="0" distR="0" wp14:anchorId="381C3715" wp14:editId="02C3399D">
             <wp:extent cx="5867400" cy="370532"/>
@@ -4658,6 +5046,9 @@
         <w:pStyle w:val="Prrafodelista"/>
       </w:pPr>
       <w:r>
+        <w:rPr>
+          <w:noProof/>
+        </w:rPr>
         <w:drawing>
           <wp:inline distT="0" distB="0" distL="0" distR="0" wp14:anchorId="6DE6C344" wp14:editId="327F8B9A">
             <wp:extent cx="5238493" cy="361950"/>
@@ -4732,6 +5123,9 @@
         <w:pStyle w:val="Prrafodelista"/>
       </w:pPr>
       <w:r>
+        <w:rPr>
+          <w:noProof/>
+        </w:rPr>
         <w:drawing>
           <wp:inline distT="0" distB="0" distL="0" distR="0" wp14:anchorId="7CA3D63A" wp14:editId="1A5109AE">
             <wp:extent cx="5731510" cy="1285240"/>
@@ -4813,6 +5207,9 @@
         <w:ind w:firstLine="708"/>
       </w:pPr>
       <w:r>
+        <w:rPr>
+          <w:noProof/>
+        </w:rPr>
         <w:drawing>
           <wp:inline distT="0" distB="0" distL="0" distR="0" wp14:anchorId="695D4D18" wp14:editId="569CAC15">
             <wp:extent cx="4339063" cy="819150"/>
@@ -4855,6 +5252,9 @@
         <w:ind w:firstLine="708"/>
       </w:pPr>
       <w:r>
+        <w:rPr>
+          <w:noProof/>
+        </w:rPr>
         <w:drawing>
           <wp:inline distT="0" distB="0" distL="0" distR="0" wp14:anchorId="6103A4A3" wp14:editId="2B8DE4B2">
             <wp:extent cx="4057650" cy="699313"/>
@@ -4956,6 +5356,9 @@
         <w:pStyle w:val="Prrafodelista"/>
       </w:pPr>
       <w:r>
+        <w:rPr>
+          <w:noProof/>
+        </w:rPr>
         <w:drawing>
           <wp:inline distT="0" distB="0" distL="0" distR="0" wp14:anchorId="42769A69" wp14:editId="61442BF1">
             <wp:extent cx="3371850" cy="297516"/>
@@ -5006,6 +5409,9 @@
         <w:pStyle w:val="Prrafodelista"/>
       </w:pPr>
       <w:r>
+        <w:rPr>
+          <w:noProof/>
+        </w:rPr>
         <w:drawing>
           <wp:inline distT="0" distB="0" distL="0" distR="0" wp14:anchorId="7BC35232" wp14:editId="6CE591ED">
             <wp:extent cx="3143250" cy="545974"/>
@@ -5090,6 +5496,9 @@
         <w:ind w:left="420" w:firstLine="288"/>
       </w:pPr>
       <w:r>
+        <w:rPr>
+          <w:noProof/>
+        </w:rPr>
         <w:drawing>
           <wp:inline distT="0" distB="0" distL="0" distR="0" wp14:anchorId="3BEA84A6" wp14:editId="4E87755B">
             <wp:extent cx="3930337" cy="409575"/>
@@ -5166,6 +5575,9 @@
         <w:t xml:space="preserve"> </w:t>
       </w:r>
       <w:r>
+        <w:rPr>
+          <w:noProof/>
+        </w:rPr>
         <w:drawing>
           <wp:inline distT="0" distB="0" distL="0" distR="0" wp14:anchorId="61FEF581" wp14:editId="002169E3">
             <wp:extent cx="3982816" cy="1724025"/>
@@ -5207,7 +5619,7 @@
       <w:pPr>
         <w:pStyle w:val="Prrafodelista"/>
         <w:numPr>
-          <w:ilvl w:val="2"/>
+          <w:ilvl w:val="1"/>
           <w:numId w:val="22"/>
         </w:numPr>
       </w:pPr>
@@ -5223,11 +5635,9 @@
       <w:r>
         <w:t xml:space="preserve">* Imagina que estás ejecutando un servidor de aplicaciones web en el puerto 8080. Añade una regla para permitir las conexiones entrantes </w:t>
       </w:r>
-      <w:proofErr w:type="spellStart"/>
-      <w:r>
-        <w:t>tcp</w:t>
-      </w:r>
-      <w:proofErr w:type="spellEnd"/>
+      <w:r>
+        <w:t>TCP</w:t>
+      </w:r>
       <w:r>
         <w:t xml:space="preserve"> a </w:t>
       </w:r>
@@ -5240,6 +5650,9 @@
         <w:pStyle w:val="Prrafodelista"/>
       </w:pPr>
       <w:r>
+        <w:rPr>
+          <w:noProof/>
+        </w:rPr>
         <w:drawing>
           <wp:inline distT="0" distB="0" distL="0" distR="0" wp14:anchorId="40E7927D" wp14:editId="77012B23">
             <wp:extent cx="4028889" cy="2066925"/>
@@ -5310,6 +5723,9 @@
         <w:pStyle w:val="Prrafodelista"/>
       </w:pPr>
       <w:r>
+        <w:rPr>
+          <w:noProof/>
+        </w:rPr>
         <w:drawing>
           <wp:inline distT="0" distB="0" distL="0" distR="0" wp14:anchorId="66CE6C04" wp14:editId="7BD04250">
             <wp:extent cx="3578144" cy="1933575"/>
@@ -5374,11 +5790,9 @@
       <w:r>
         <w:t xml:space="preserve">* Por seguridad, has detectado actividad sospechosa desde la IP </w:t>
       </w:r>
-      <w:proofErr w:type="gramStart"/>
-      <w:r>
-        <w:t>192.168.100.50 .</w:t>
-      </w:r>
-      <w:proofErr w:type="gramEnd"/>
+      <w:r>
+        <w:t>192.168.100.50.</w:t>
+      </w:r>
       <w:r>
         <w:t xml:space="preserve"> Añade una regla para denegar todas las conexiones provenientes de esa dirección IP</w:t>
       </w:r>
@@ -5388,6 +5802,9 @@
         <w:pStyle w:val="Prrafodelista"/>
       </w:pPr>
       <w:r>
+        <w:rPr>
+          <w:noProof/>
+        </w:rPr>
         <w:drawing>
           <wp:inline distT="0" distB="0" distL="0" distR="0" wp14:anchorId="3351EA3D" wp14:editId="35A469A9">
             <wp:extent cx="3819525" cy="1957677"/>
@@ -5451,6 +5868,9 @@
         <w:pStyle w:val="Prrafodelista"/>
       </w:pPr>
       <w:r>
+        <w:rPr>
+          <w:noProof/>
+        </w:rPr>
         <w:drawing>
           <wp:inline distT="0" distB="0" distL="0" distR="0" wp14:anchorId="67318F6D" wp14:editId="3345AB0D">
             <wp:extent cx="4029807" cy="1676400"/>
@@ -5512,11 +5932,9 @@
       <w:r>
         <w:t xml:space="preserve"> * Basándote en la lista del ejercicio anterior, elimina la regla que creaste para el puerto </w:t>
       </w:r>
-      <w:proofErr w:type="gramStart"/>
-      <w:r>
-        <w:t>8080 .</w:t>
-      </w:r>
-      <w:proofErr w:type="gramEnd"/>
+      <w:r>
+        <w:t>8080.</w:t>
+      </w:r>
       <w:r>
         <w:t xml:space="preserve"> </w:t>
       </w:r>
@@ -5526,6 +5944,9 @@
         <w:pStyle w:val="Prrafodelista"/>
       </w:pPr>
       <w:r>
+        <w:rPr>
+          <w:noProof/>
+        </w:rPr>
         <w:drawing>
           <wp:inline distT="0" distB="0" distL="0" distR="0" wp14:anchorId="59F7D81E" wp14:editId="70BE20CB">
             <wp:extent cx="4129897" cy="3067050"/>
@@ -5590,6 +6011,9 @@
         <w:pStyle w:val="Prrafodelista"/>
       </w:pPr>
       <w:r>
+        <w:rPr>
+          <w:noProof/>
+        </w:rPr>
         <w:drawing>
           <wp:inline distT="0" distB="0" distL="0" distR="0" wp14:anchorId="5DF7EBFA" wp14:editId="76EBA230">
             <wp:extent cx="4591627" cy="1686560"/>
@@ -8565,6 +8989,7 @@
   <w:style w:type="character" w:default="1" w:styleId="Fuentedeprrafopredeter">
     <w:name w:val="Default Paragraph Font"/>
     <w:uiPriority w:val="1"/>
+    <w:semiHidden/>
     <w:unhideWhenUsed/>
   </w:style>
   <w:style w:type="table" w:default="1" w:styleId="Tablanormal">

</xml_diff>